<commit_message>
Rename TestButton, Update EGD
</commit_message>
<xml_diff>
--- a/External Game Document.docx
+++ b/External Game Document.docx
@@ -975,23 +975,233 @@
       </w:r>
     </w:p>
     <w:p>
-      <w:r>
-        <w:t xml:space="preserve">[This is where you keep track of </w:t>
-      </w:r>
-      <w:r>
-        <w:t xml:space="preserve">the </w:t>
-      </w:r>
-      <w:r>
-        <w:t xml:space="preserve">detailed changes </w:t>
-      </w:r>
-      <w:r>
-        <w:t xml:space="preserve">made to </w:t>
-      </w:r>
-      <w:r>
-        <w:t xml:space="preserve">your document throughout the course of development.] </w:t>
-      </w:r>
-    </w:p>
-    <w:p>
+      <w:pPr>
+        <w:pStyle w:val="ListParagraph"/>
+        <w:numPr>
+          <w:ilvl w:val="0"/>
+          <w:numId w:val="10"/>
+        </w:numPr>
+      </w:pPr>
+      <w:r>
+        <w:t xml:space="preserve">First Commit to </w:t>
+      </w:r>
+      <w:proofErr w:type="spellStart"/>
+      <w:r>
+        <w:t>Github</w:t>
+      </w:r>
+      <w:proofErr w:type="spellEnd"/>
+      <w:r>
+        <w:t>:</w:t>
+      </w:r>
+    </w:p>
+    <w:p>
+      <w:pPr>
+        <w:pStyle w:val="ListParagraph"/>
+        <w:numPr>
+          <w:ilvl w:val="1"/>
+          <w:numId w:val="10"/>
+        </w:numPr>
+      </w:pPr>
+      <w:r>
+        <w:t>Contains prototypes for enemies and buildings</w:t>
+      </w:r>
+    </w:p>
+    <w:p>
+      <w:pPr>
+        <w:pStyle w:val="ListParagraph"/>
+        <w:numPr>
+          <w:ilvl w:val="1"/>
+          <w:numId w:val="10"/>
+        </w:numPr>
+      </w:pPr>
+      <w:r>
+        <w:t>Prototype level is created.</w:t>
+      </w:r>
+    </w:p>
+    <w:p>
+      <w:pPr>
+        <w:pStyle w:val="ListParagraph"/>
+        <w:numPr>
+          <w:ilvl w:val="1"/>
+          <w:numId w:val="10"/>
+        </w:numPr>
+      </w:pPr>
+      <w:r>
+        <w:t>Basic menu interaction implemented</w:t>
+      </w:r>
+    </w:p>
+    <w:p>
+      <w:pPr>
+        <w:pStyle w:val="ListParagraph"/>
+        <w:numPr>
+          <w:ilvl w:val="0"/>
+          <w:numId w:val="10"/>
+        </w:numPr>
+      </w:pPr>
+      <w:r>
+        <w:t>Levels and UI:</w:t>
+      </w:r>
+    </w:p>
+    <w:p>
+      <w:pPr>
+        <w:pStyle w:val="ListParagraph"/>
+        <w:numPr>
+          <w:ilvl w:val="1"/>
+          <w:numId w:val="10"/>
+        </w:numPr>
+      </w:pPr>
+      <w:r>
+        <w:t xml:space="preserve">Added </w:t>
+      </w:r>
+      <w:proofErr w:type="spellStart"/>
+      <w:r>
+        <w:t>GameOver</w:t>
+      </w:r>
+      <w:proofErr w:type="spellEnd"/>
+      <w:r>
+        <w:t xml:space="preserve"> Scene + UI </w:t>
+      </w:r>
+    </w:p>
+    <w:p>
+      <w:pPr>
+        <w:pStyle w:val="ListParagraph"/>
+        <w:numPr>
+          <w:ilvl w:val="1"/>
+          <w:numId w:val="10"/>
+        </w:numPr>
+      </w:pPr>
+      <w:r>
+        <w:t xml:space="preserve">Added </w:t>
+      </w:r>
+      <w:proofErr w:type="spellStart"/>
+      <w:r>
+        <w:t>MainMenu</w:t>
+      </w:r>
+      <w:proofErr w:type="spellEnd"/>
+      <w:r>
+        <w:t xml:space="preserve"> Scene + UI</w:t>
+      </w:r>
+    </w:p>
+    <w:p>
+      <w:pPr>
+        <w:pStyle w:val="ListParagraph"/>
+        <w:numPr>
+          <w:ilvl w:val="1"/>
+          <w:numId w:val="10"/>
+        </w:numPr>
+      </w:pPr>
+      <w:r>
+        <w:t xml:space="preserve">Added Instructions Scene + UI </w:t>
+      </w:r>
+    </w:p>
+    <w:p>
+      <w:pPr>
+        <w:pStyle w:val="ListParagraph"/>
+        <w:numPr>
+          <w:ilvl w:val="1"/>
+          <w:numId w:val="10"/>
+        </w:numPr>
+      </w:pPr>
+      <w:r>
+        <w:t xml:space="preserve">Added </w:t>
+      </w:r>
+      <w:proofErr w:type="spellStart"/>
+      <w:r>
+        <w:t>TextMesh</w:t>
+      </w:r>
+      <w:proofErr w:type="spellEnd"/>
+      <w:r>
+        <w:t xml:space="preserve"> Pro to project </w:t>
+      </w:r>
+    </w:p>
+    <w:p>
+      <w:pPr>
+        <w:pStyle w:val="ListParagraph"/>
+        <w:numPr>
+          <w:ilvl w:val="1"/>
+          <w:numId w:val="10"/>
+        </w:numPr>
+      </w:pPr>
+      <w:r>
+        <w:t xml:space="preserve">Added Prefab Folder and moved prefabs there </w:t>
+      </w:r>
+    </w:p>
+    <w:p>
+      <w:pPr>
+        <w:pStyle w:val="ListParagraph"/>
+        <w:numPr>
+          <w:ilvl w:val="1"/>
+          <w:numId w:val="10"/>
+        </w:numPr>
+      </w:pPr>
+      <w:r>
+        <w:t xml:space="preserve">Added Sounds Folder </w:t>
+      </w:r>
+    </w:p>
+    <w:p>
+      <w:pPr>
+        <w:pStyle w:val="ListParagraph"/>
+        <w:numPr>
+          <w:ilvl w:val="1"/>
+          <w:numId w:val="10"/>
+        </w:numPr>
+      </w:pPr>
+      <w:r>
+        <w:t xml:space="preserve">Added a scene switching script and added it to buttons </w:t>
+      </w:r>
+    </w:p>
+    <w:p>
+      <w:pPr>
+        <w:pStyle w:val="ListParagraph"/>
+        <w:numPr>
+          <w:ilvl w:val="1"/>
+          <w:numId w:val="10"/>
+        </w:numPr>
+      </w:pPr>
+      <w:r>
+        <w:t>Added new scenes to the build</w:t>
+      </w:r>
+    </w:p>
+    <w:p>
+      <w:pPr>
+        <w:pStyle w:val="ListParagraph"/>
+        <w:numPr>
+          <w:ilvl w:val="0"/>
+          <w:numId w:val="10"/>
+        </w:numPr>
+      </w:pPr>
+      <w:r>
+        <w:t>Update Level UI:</w:t>
+      </w:r>
+    </w:p>
+    <w:p>
+      <w:pPr>
+        <w:pStyle w:val="ListParagraph"/>
+        <w:numPr>
+          <w:ilvl w:val="1"/>
+          <w:numId w:val="10"/>
+        </w:numPr>
+      </w:pPr>
+      <w:r>
+        <w:t>Added Wave Counter</w:t>
+      </w:r>
+    </w:p>
+    <w:p>
+      <w:pPr>
+        <w:pStyle w:val="ListParagraph"/>
+        <w:numPr>
+          <w:ilvl w:val="1"/>
+          <w:numId w:val="10"/>
+        </w:numPr>
+      </w:pPr>
+      <w:r>
+        <w:t xml:space="preserve">Added Health Counter and script to </w:t>
+      </w:r>
+      <w:proofErr w:type="spellStart"/>
+      <w:r>
+        <w:t>SpacePort</w:t>
+      </w:r>
+      <w:proofErr w:type="spellEnd"/>
       <w:r>
         <w:br w:type="page"/>
       </w:r>
@@ -1012,7 +1222,6 @@
     </w:p>
     <w:p>
       <w:pPr>
-        <w:pStyle w:val="ListParagraph"/>
         <w:rPr>
           <w:b/>
         </w:rPr>
@@ -1042,11 +1251,16 @@
       </w:r>
     </w:p>
     <w:p>
-      <w:pPr>
-        <w:pStyle w:val="ListParagraph"/>
-      </w:pPr>
-      <w:r>
-        <w:t>The user purchases building using a resource pool to fend off waves of aliens. Users have to balance purchasing defense</w:t>
+      <w:r>
+        <w:t xml:space="preserve">The user purchases building using a resource pool to fend off waves of aliens. Users </w:t>
+      </w:r>
+      <w:proofErr w:type="gramStart"/>
+      <w:r>
+        <w:t>have to</w:t>
+      </w:r>
+      <w:proofErr w:type="gramEnd"/>
+      <w:r>
+        <w:t xml:space="preserve"> balance purchasing defense</w:t>
       </w:r>
       <w:r>
         <w:t xml:space="preserve"> turrets</w:t>
@@ -1058,7 +1272,18 @@
         <w:t>factories.</w:t>
       </w:r>
       <w:r>
-        <w:t xml:space="preserve"> As aliens are defeated, the wave level increases and the enemies get increasingly difficult with different types starting to appear.</w:t>
+        <w:t xml:space="preserve"> As aliens are defeated, the wave level </w:t>
+      </w:r>
+      <w:proofErr w:type="gramStart"/>
+      <w:r>
+        <w:t>increases</w:t>
+      </w:r>
+      <w:proofErr w:type="gramEnd"/>
+      <w:r>
+        <w:t xml:space="preserve"> and the enemies get increasingly difficult with different types starting to appear.</w:t>
+      </w:r>
+      <w:r>
+        <w:t xml:space="preserve"> The buildings have health, including the Space Port. If the Space Port dies, the player has failed the level.</w:t>
       </w:r>
     </w:p>
     <w:p/>
@@ -1079,9 +1304,6 @@
       </w:r>
     </w:p>
     <w:p>
-      <w:pPr>
-        <w:pStyle w:val="ListParagraph"/>
-      </w:pPr>
       <w:r>
         <w:t>The camera is static top down in landscape.</w:t>
       </w:r>
@@ -1098,9 +1320,6 @@
       </w:r>
     </w:p>
     <w:p>
-      <w:pPr>
-        <w:pStyle w:val="ListParagraph"/>
-      </w:pPr>
       <w:r>
         <w:t>Touch input will be the main control, for purchasing and placing buildings. A build button and fire button will switch the user between building and controlling turrets.</w:t>
       </w:r>
@@ -1117,9 +1336,6 @@
       </w:r>
     </w:p>
     <w:p>
-      <w:pPr>
-        <w:pStyle w:val="ListParagraph"/>
-      </w:pPr>
       <w:r>
         <w:t>The game should automatically hold all progress when the game is closed. The save data includes</w:t>
       </w:r>
@@ -1191,6 +1407,22 @@
       </w:pPr>
       <w:r>
         <w:t>world progress (which levels are completed)</w:t>
+      </w:r>
+    </w:p>
+    <w:p>
+      <w:r>
+        <w:t xml:space="preserve">Loading the game will load </w:t>
+      </w:r>
+      <w:proofErr w:type="gramStart"/>
+      <w:r>
+        <w:t>all of</w:t>
+      </w:r>
+      <w:proofErr w:type="gramEnd"/>
+      <w:r>
+        <w:t xml:space="preserve"> the saved data and add the resources farmed passively since the application was last closed</w:t>
+      </w:r>
+      <w:r>
+        <w:t xml:space="preserve"> </w:t>
       </w:r>
     </w:p>
     <w:p/>
@@ -1206,7 +1438,6 @@
         <w:rPr>
           <w:noProof/>
         </w:rPr>
-        <w:lastRenderedPageBreak/>
         <w:drawing>
           <wp:anchor distT="0" distB="0" distL="114300" distR="114300" simplePos="0" relativeHeight="251660288" behindDoc="1" locked="0" layoutInCell="1" allowOverlap="1" wp14:anchorId="218EEF98" wp14:editId="531A03B9">
             <wp:simplePos x="0" y="0"/>
@@ -1292,7 +1523,15 @@
     </w:p>
     <w:p>
       <w:r>
-        <w:t>The Title screen will simply show some art and have a start and instructions option. The Title screen will lead to a world overview map where the levels can be selected and which are completed. Tech unlock menu will also be available from this screen. This menu will have the same appearance as the in-level menus seen in the interface sketch section minus the fire mode.</w:t>
+        <w:t xml:space="preserve">The Title screen will simply show some art and have a start and instructions option. The Title screen will lead to a world overview map where the levels can be </w:t>
+      </w:r>
+      <w:proofErr w:type="gramStart"/>
+      <w:r>
+        <w:t>selected</w:t>
+      </w:r>
+      <w:proofErr w:type="gramEnd"/>
+      <w:r>
+        <w:t xml:space="preserve"> and which are completed. Tech unlock menu will also be available from this screen. This menu will have the same appearance as the in-level menus seen in the interface sketch section minus the fire mode.</w:t>
       </w:r>
     </w:p>
     <w:p/>
@@ -1344,8 +1583,11 @@
         <w:t>Game Progression</w:t>
       </w:r>
     </w:p>
-    <w:p/>
-    <w:p/>
+    <w:p>
+      <w:r>
+        <w:t>As players complete levels, they will begin to earn World-Resource which will allow them to upgrade, making harder levels beatable and starting a level easier.</w:t>
+      </w:r>
+    </w:p>
     <w:p>
       <w:pPr>
         <w:pStyle w:val="Heading1"/>
@@ -1357,6 +1599,9 @@
       </w:r>
     </w:p>
     <w:p>
+      <w:r>
+        <w:t xml:space="preserve">Enemies will spawn off screen and move in a straight line towards the nearest building. </w:t>
+      </w:r>
       <w:r>
         <w:t>The enemies have 3 forms:</w:t>
       </w:r>
@@ -1545,7 +1790,15 @@
         <w:t xml:space="preserve">There are 2 resource pools, one is local to each individual level, and the other is </w:t>
       </w:r>
       <w:r>
-        <w:t>the overall score for the world. The World-Resource is used for permanent upgrades in the World screen. The Level-Resource is used to purchase buildings in the individual levels. Once a level is completed, it will begin adding it’s resource to the world resource pool.</w:t>
+        <w:t xml:space="preserve">the overall score for the world. The World-Resource is used for permanent upgrades in the World screen. The Level-Resource is used to purchase buildings in the individual levels. Once a level is completed, it will begin adding </w:t>
+      </w:r>
+      <w:proofErr w:type="gramStart"/>
+      <w:r>
+        <w:t>it’s</w:t>
+      </w:r>
+      <w:proofErr w:type="gramEnd"/>
+      <w:r>
+        <w:t xml:space="preserve"> resource to the world resource pool.</w:t>
       </w:r>
     </w:p>
     <w:p>
@@ -2467,6 +2720,119 @@
     </w:lvl>
   </w:abstractNum>
   <w:abstractNum w:abstractNumId="4" w15:restartNumberingAfterBreak="0">
+    <w:nsid w:val="1F024333"/>
+    <w:multiLevelType w:val="hybridMultilevel"/>
+    <w:tmpl w:val="887C9D72"/>
+    <w:lvl w:ilvl="0" w:tplc="10090001">
+      <w:start w:val="1"/>
+      <w:numFmt w:val="bullet"/>
+      <w:lvlText w:val=""/>
+      <w:lvlJc w:val="left"/>
+      <w:pPr>
+        <w:ind w:left="720" w:hanging="360"/>
+      </w:pPr>
+      <w:rPr>
+        <w:rFonts w:ascii="Symbol" w:hAnsi="Symbol" w:hint="default"/>
+      </w:rPr>
+    </w:lvl>
+    <w:lvl w:ilvl="1" w:tplc="10090003">
+      <w:start w:val="1"/>
+      <w:numFmt w:val="bullet"/>
+      <w:lvlText w:val="o"/>
+      <w:lvlJc w:val="left"/>
+      <w:pPr>
+        <w:ind w:left="1440" w:hanging="360"/>
+      </w:pPr>
+      <w:rPr>
+        <w:rFonts w:ascii="Courier New" w:hAnsi="Courier New" w:cs="Courier New" w:hint="default"/>
+      </w:rPr>
+    </w:lvl>
+    <w:lvl w:ilvl="2" w:tplc="10090005" w:tentative="1">
+      <w:start w:val="1"/>
+      <w:numFmt w:val="bullet"/>
+      <w:lvlText w:val=""/>
+      <w:lvlJc w:val="left"/>
+      <w:pPr>
+        <w:ind w:left="2160" w:hanging="360"/>
+      </w:pPr>
+      <w:rPr>
+        <w:rFonts w:ascii="Wingdings" w:hAnsi="Wingdings" w:hint="default"/>
+      </w:rPr>
+    </w:lvl>
+    <w:lvl w:ilvl="3" w:tplc="10090001" w:tentative="1">
+      <w:start w:val="1"/>
+      <w:numFmt w:val="bullet"/>
+      <w:lvlText w:val=""/>
+      <w:lvlJc w:val="left"/>
+      <w:pPr>
+        <w:ind w:left="2880" w:hanging="360"/>
+      </w:pPr>
+      <w:rPr>
+        <w:rFonts w:ascii="Symbol" w:hAnsi="Symbol" w:hint="default"/>
+      </w:rPr>
+    </w:lvl>
+    <w:lvl w:ilvl="4" w:tplc="10090003" w:tentative="1">
+      <w:start w:val="1"/>
+      <w:numFmt w:val="bullet"/>
+      <w:lvlText w:val="o"/>
+      <w:lvlJc w:val="left"/>
+      <w:pPr>
+        <w:ind w:left="3600" w:hanging="360"/>
+      </w:pPr>
+      <w:rPr>
+        <w:rFonts w:ascii="Courier New" w:hAnsi="Courier New" w:cs="Courier New" w:hint="default"/>
+      </w:rPr>
+    </w:lvl>
+    <w:lvl w:ilvl="5" w:tplc="10090005" w:tentative="1">
+      <w:start w:val="1"/>
+      <w:numFmt w:val="bullet"/>
+      <w:lvlText w:val=""/>
+      <w:lvlJc w:val="left"/>
+      <w:pPr>
+        <w:ind w:left="4320" w:hanging="360"/>
+      </w:pPr>
+      <w:rPr>
+        <w:rFonts w:ascii="Wingdings" w:hAnsi="Wingdings" w:hint="default"/>
+      </w:rPr>
+    </w:lvl>
+    <w:lvl w:ilvl="6" w:tplc="10090001" w:tentative="1">
+      <w:start w:val="1"/>
+      <w:numFmt w:val="bullet"/>
+      <w:lvlText w:val=""/>
+      <w:lvlJc w:val="left"/>
+      <w:pPr>
+        <w:ind w:left="5040" w:hanging="360"/>
+      </w:pPr>
+      <w:rPr>
+        <w:rFonts w:ascii="Symbol" w:hAnsi="Symbol" w:hint="default"/>
+      </w:rPr>
+    </w:lvl>
+    <w:lvl w:ilvl="7" w:tplc="10090003" w:tentative="1">
+      <w:start w:val="1"/>
+      <w:numFmt w:val="bullet"/>
+      <w:lvlText w:val="o"/>
+      <w:lvlJc w:val="left"/>
+      <w:pPr>
+        <w:ind w:left="5760" w:hanging="360"/>
+      </w:pPr>
+      <w:rPr>
+        <w:rFonts w:ascii="Courier New" w:hAnsi="Courier New" w:cs="Courier New" w:hint="default"/>
+      </w:rPr>
+    </w:lvl>
+    <w:lvl w:ilvl="8" w:tplc="10090005" w:tentative="1">
+      <w:start w:val="1"/>
+      <w:numFmt w:val="bullet"/>
+      <w:lvlText w:val=""/>
+      <w:lvlJc w:val="left"/>
+      <w:pPr>
+        <w:ind w:left="6480" w:hanging="360"/>
+      </w:pPr>
+      <w:rPr>
+        <w:rFonts w:ascii="Wingdings" w:hAnsi="Wingdings" w:hint="default"/>
+      </w:rPr>
+    </w:lvl>
+  </w:abstractNum>
+  <w:abstractNum w:abstractNumId="5" w15:restartNumberingAfterBreak="0">
     <w:nsid w:val="4F361E8A"/>
     <w:multiLevelType w:val="hybridMultilevel"/>
     <w:tmpl w:val="AB80F5A8"/>
@@ -2579,7 +2945,7 @@
       </w:rPr>
     </w:lvl>
   </w:abstractNum>
-  <w:abstractNum w:abstractNumId="5" w15:restartNumberingAfterBreak="0">
+  <w:abstractNum w:abstractNumId="6" w15:restartNumberingAfterBreak="0">
     <w:nsid w:val="66D373BD"/>
     <w:multiLevelType w:val="hybridMultilevel"/>
     <w:tmpl w:val="E12CFFFA"/>
@@ -2692,7 +3058,7 @@
       </w:rPr>
     </w:lvl>
   </w:abstractNum>
-  <w:abstractNum w:abstractNumId="6" w15:restartNumberingAfterBreak="0">
+  <w:abstractNum w:abstractNumId="7" w15:restartNumberingAfterBreak="0">
     <w:nsid w:val="71DA145D"/>
     <w:multiLevelType w:val="hybridMultilevel"/>
     <w:tmpl w:val="AD786DB2"/>
@@ -2805,7 +3171,7 @@
       </w:rPr>
     </w:lvl>
   </w:abstractNum>
-  <w:abstractNum w:abstractNumId="7" w15:restartNumberingAfterBreak="0">
+  <w:abstractNum w:abstractNumId="8" w15:restartNumberingAfterBreak="0">
     <w:nsid w:val="72DF2C17"/>
     <w:multiLevelType w:val="hybridMultilevel"/>
     <w:tmpl w:val="65B2E05A"/>
@@ -2917,7 +3283,7 @@
       </w:rPr>
     </w:lvl>
   </w:abstractNum>
-  <w:abstractNum w:abstractNumId="8" w15:restartNumberingAfterBreak="0">
+  <w:abstractNum w:abstractNumId="9" w15:restartNumberingAfterBreak="0">
     <w:nsid w:val="74BB0C09"/>
     <w:multiLevelType w:val="hybridMultilevel"/>
     <w:tmpl w:val="F2149E1E"/>
@@ -3034,28 +3400,31 @@
     <w:abstractNumId w:val="1"/>
   </w:num>
   <w:num w:numId="2">
-    <w:abstractNumId w:val="6"/>
+    <w:abstractNumId w:val="7"/>
   </w:num>
   <w:num w:numId="3">
-    <w:abstractNumId w:val="8"/>
+    <w:abstractNumId w:val="9"/>
   </w:num>
   <w:num w:numId="4">
-    <w:abstractNumId w:val="5"/>
+    <w:abstractNumId w:val="6"/>
   </w:num>
   <w:num w:numId="5">
     <w:abstractNumId w:val="3"/>
   </w:num>
   <w:num w:numId="6">
-    <w:abstractNumId w:val="7"/>
+    <w:abstractNumId w:val="8"/>
   </w:num>
   <w:num w:numId="7">
-    <w:abstractNumId w:val="4"/>
+    <w:abstractNumId w:val="5"/>
   </w:num>
   <w:num w:numId="8">
     <w:abstractNumId w:val="0"/>
   </w:num>
   <w:num w:numId="9">
     <w:abstractNumId w:val="2"/>
+  </w:num>
+  <w:num w:numId="10">
+    <w:abstractNumId w:val="4"/>
   </w:num>
 </w:numbering>
 </file>
@@ -3492,7 +3861,6 @@
   <w:style w:type="character" w:default="1" w:styleId="DefaultParagraphFont">
     <w:name w:val="Default Paragraph Font"/>
     <w:uiPriority w:val="1"/>
-    <w:semiHidden/>
     <w:unhideWhenUsed/>
   </w:style>
   <w:style w:type="table" w:default="1" w:styleId="TableNormal">

</xml_diff>

<commit_message>
Update External Game Document.docx
</commit_message>
<xml_diff>
--- a/External Game Document.docx
+++ b/External Game Document.docx
@@ -1149,6 +1149,198 @@
       <w:r>
         <w:t>Added Health Counter and script to SpacePort</w:t>
       </w:r>
+    </w:p>
+    <w:p>
+      <w:pPr>
+        <w:pStyle w:val="ListParagraph"/>
+        <w:numPr>
+          <w:ilvl w:val="0"/>
+          <w:numId w:val="10"/>
+        </w:numPr>
+      </w:pPr>
+      <w:r>
+        <w:t>Rename TestButton, Update EGD</w:t>
+      </w:r>
+    </w:p>
+    <w:p>
+      <w:pPr>
+        <w:pStyle w:val="ListParagraph"/>
+        <w:numPr>
+          <w:ilvl w:val="0"/>
+          <w:numId w:val="10"/>
+        </w:numPr>
+      </w:pPr>
+      <w:r>
+        <w:t>Touch, Enemy, UI Update</w:t>
+      </w:r>
+    </w:p>
+    <w:p>
+      <w:pPr>
+        <w:pStyle w:val="ListParagraph"/>
+        <w:numPr>
+          <w:ilvl w:val="1"/>
+          <w:numId w:val="10"/>
+        </w:numPr>
+      </w:pPr>
+      <w:r>
+        <w:t>Attempted Raycast Touch Control</w:t>
+      </w:r>
+    </w:p>
+    <w:p>
+      <w:pPr>
+        <w:pStyle w:val="ListParagraph"/>
+        <w:numPr>
+          <w:ilvl w:val="1"/>
+          <w:numId w:val="10"/>
+        </w:numPr>
+      </w:pPr>
+      <w:r>
+        <w:t>Enemies now move and collide Added GameController Monobehaviour to control UI and win/lose state</w:t>
+      </w:r>
+    </w:p>
+    <w:p>
+      <w:pPr>
+        <w:pStyle w:val="ListParagraph"/>
+        <w:numPr>
+          <w:ilvl w:val="0"/>
+          <w:numId w:val="10"/>
+        </w:numPr>
+      </w:pPr>
+      <w:r>
+        <w:t>Wave Control and Win Condition</w:t>
+      </w:r>
+    </w:p>
+    <w:p>
+      <w:pPr>
+        <w:pStyle w:val="ListParagraph"/>
+        <w:numPr>
+          <w:ilvl w:val="1"/>
+          <w:numId w:val="10"/>
+        </w:numPr>
+      </w:pPr>
+      <w:r>
+        <w:t xml:space="preserve">Waves now increase when all enemies are destroyed and increase maximum enemies. </w:t>
+      </w:r>
+    </w:p>
+    <w:p>
+      <w:pPr>
+        <w:pStyle w:val="ListParagraph"/>
+        <w:numPr>
+          <w:ilvl w:val="1"/>
+          <w:numId w:val="10"/>
+        </w:numPr>
+      </w:pPr>
+      <w:r>
+        <w:t>You win at maximum wave reached.</w:t>
+      </w:r>
+    </w:p>
+    <w:p>
+      <w:pPr>
+        <w:pStyle w:val="ListParagraph"/>
+        <w:numPr>
+          <w:ilvl w:val="0"/>
+          <w:numId w:val="10"/>
+        </w:numPr>
+      </w:pPr>
+      <w:r>
+        <w:t>Added Cost to building</w:t>
+      </w:r>
+      <w:r>
+        <w:t>s</w:t>
+      </w:r>
+    </w:p>
+    <w:p>
+      <w:pPr>
+        <w:pStyle w:val="ListParagraph"/>
+        <w:numPr>
+          <w:ilvl w:val="0"/>
+          <w:numId w:val="10"/>
+        </w:numPr>
+      </w:pPr>
+      <w:r>
+        <w:t>Turrets now fire, with an option for autofire</w:t>
+      </w:r>
+    </w:p>
+    <w:p>
+      <w:pPr>
+        <w:pStyle w:val="ListParagraph"/>
+        <w:numPr>
+          <w:ilvl w:val="0"/>
+          <w:numId w:val="10"/>
+        </w:numPr>
+      </w:pPr>
+      <w:r>
+        <w:t>Turret, Enemy and Health Rework</w:t>
+      </w:r>
+    </w:p>
+    <w:p>
+      <w:pPr>
+        <w:pStyle w:val="ListParagraph"/>
+        <w:numPr>
+          <w:ilvl w:val="1"/>
+          <w:numId w:val="10"/>
+        </w:numPr>
+      </w:pPr>
+      <w:r>
+        <w:t xml:space="preserve">Reworked Health to have gameobject dependent death actions </w:t>
+      </w:r>
+    </w:p>
+    <w:p>
+      <w:pPr>
+        <w:pStyle w:val="ListParagraph"/>
+        <w:numPr>
+          <w:ilvl w:val="1"/>
+          <w:numId w:val="10"/>
+        </w:numPr>
+      </w:pPr>
+      <w:r>
+        <w:t>Added Hard Enemy</w:t>
+      </w:r>
+    </w:p>
+    <w:p>
+      <w:pPr>
+        <w:pStyle w:val="ListParagraph"/>
+        <w:numPr>
+          <w:ilvl w:val="1"/>
+          <w:numId w:val="10"/>
+        </w:numPr>
+      </w:pPr>
+      <w:r>
+        <w:t>Added Increasing wave difficulty</w:t>
+      </w:r>
+    </w:p>
+    <w:p>
+      <w:pPr>
+        <w:pStyle w:val="ListParagraph"/>
+        <w:numPr>
+          <w:ilvl w:val="0"/>
+          <w:numId w:val="10"/>
+        </w:numPr>
+      </w:pPr>
+      <w:r>
+        <w:t>Sounds</w:t>
+      </w:r>
+    </w:p>
+    <w:p>
+      <w:pPr>
+        <w:pStyle w:val="ListParagraph"/>
+        <w:numPr>
+          <w:ilvl w:val="1"/>
+          <w:numId w:val="10"/>
+        </w:numPr>
+      </w:pPr>
+      <w:r>
+        <w:t>Added Sounds to main menu and instruction Added Sounds to Turret Attack and Death Added Sounds to Enemy Attack and Death All Sounds from Sonniss Free Sounds Pack GDC 2020</w:t>
+      </w:r>
+    </w:p>
+    <w:p>
+      <w:pPr>
+        <w:pStyle w:val="ListParagraph"/>
+        <w:numPr>
+          <w:ilvl w:val="0"/>
+          <w:numId w:val="10"/>
+        </w:numPr>
+      </w:pPr>
       <w:r>
         <w:br w:type="page"/>
       </w:r>
@@ -3774,7 +3966,6 @@
   <w:style w:type="character" w:default="1" w:styleId="DefaultParagraphFont">
     <w:name w:val="Default Paragraph Font"/>
     <w:uiPriority w:val="1"/>
-    <w:semiHidden/>
     <w:unhideWhenUsed/>
   </w:style>
   <w:style w:type="table" w:default="1" w:styleId="TableNormal">

</xml_diff>